<commit_message>
update phs one page reference document to allow adaption for 2 or more pages, update yaml desc, remove skeleton.doc file
</commit_message>
<xml_diff>
--- a/inst/rmarkdown/templates/phs-mnginfo-onepage/skeleton/phs-mngtinfo-onepage.docx
+++ b/inst/rmarkdown/templates/phs-mnginfo-onepage/skeleton/phs-mngtinfo-onepage.docx
@@ -17,7 +17,7 @@
         <w:numFmt w:val="decimal"/>
       </w:endnotePr>
       <w:pgSz w:w="11906" w:h="16838"/>
-      <w:pgMar w:top="426" w:right="849" w:bottom="1531" w:left="709" w:header="680" w:footer="231" w:gutter="0"/>
+      <w:pgMar w:top="1418" w:right="851" w:bottom="1531" w:left="851" w:header="680" w:footer="624" w:gutter="0"/>
       <w:cols w:space="708"/>
       <w:titlePg/>
       <w:docGrid w:linePitch="360"/>
@@ -55,30 +55,40 @@
 <w:ftr xmlns:wpc="http://schemas.microsoft.com/office/word/2010/wordprocessingCanvas" xmlns:cx="http://schemas.microsoft.com/office/drawing/2014/chartex" xmlns:cx1="http://schemas.microsoft.com/office/drawing/2015/9/8/chartex" xmlns:cx2="http://schemas.microsoft.com/office/drawing/2015/10/21/chartex" xmlns:cx3="http://schemas.microsoft.com/office/drawing/2016/5/9/chartex" xmlns:cx4="http://schemas.microsoft.com/office/drawing/2016/5/10/chartex" xmlns:cx5="http://schemas.microsoft.com/office/drawing/2016/5/11/chartex" xmlns:cx6="http://schemas.microsoft.com/office/drawing/2016/5/12/chartex" xmlns:cx7="http://schemas.microsoft.com/office/drawing/2016/5/13/chartex" xmlns:cx8="http://schemas.microsoft.com/office/drawing/2016/5/14/chartex" xmlns:mc="http://schemas.openxmlformats.org/markup-compatibility/2006" xmlns:aink="http://schemas.microsoft.com/office/drawing/2016/ink" xmlns:am3d="http://schemas.microsoft.com/office/drawing/2017/model3d" xmlns:o="urn:schemas-microsoft-com:office:office" xmlns:oel="http://schemas.microsoft.com/office/2019/extlst" xmlns:r="http://schemas.openxmlformats.org/officeDocument/2006/relationships" xmlns:m="http://schemas.openxmlformats.org/officeDocument/2006/math" xmlns:v="urn:schemas-microsoft-com:vml" xmlns:wp14="http://schemas.microsoft.com/office/word/2010/wordprocessingDrawing" xmlns:wp="http://schemas.openxmlformats.org/drawingml/2006/wordprocessingDrawing" xmlns:w10="urn:schemas-microsoft-com:office:word" xmlns:w="http://schemas.openxmlformats.org/wordprocessingml/2006/main" xmlns:w14="http://schemas.microsoft.com/office/word/2010/wordml" xmlns:w15="http://schemas.microsoft.com/office/word/2012/wordml" xmlns:w16cex="http://schemas.microsoft.com/office/word/2018/wordml/cex" xmlns:w16cid="http://schemas.microsoft.com/office/word/2016/wordml/cid" xmlns:w16="http://schemas.microsoft.com/office/word/2018/wordml" xmlns:w16sdtdh="http://schemas.microsoft.com/office/word/2020/wordml/sdtdatahash" xmlns:w16se="http://schemas.microsoft.com/office/word/2015/wordml/symex" xmlns:wpg="http://schemas.microsoft.com/office/word/2010/wordprocessingGroup" xmlns:wpi="http://schemas.microsoft.com/office/word/2010/wordprocessingInk" xmlns:wne="http://schemas.microsoft.com/office/word/2006/wordml" xmlns:wps="http://schemas.microsoft.com/office/word/2010/wordprocessingShape" mc:Ignorable="w14 w15 w16se w16cid w16 w16cex w16sdtdh wp14">
   <w:p>
     <w:pPr>
-      <w:pStyle w:val="Footersectiontitle"/>
-    </w:pPr>
-    <w:r>
-      <w:t>PHS and Official Statistics</w:t>
-    </w:r>
+      <w:pStyle w:val="Pagenumbers"/>
+    </w:pPr>
+    <w:sdt>
+      <w:sdtPr>
+        <w:id w:val="-705557575"/>
+        <w:docPartObj>
+          <w:docPartGallery w:val="Page Numbers (Bottom of Page)"/>
+          <w:docPartUnique/>
+        </w:docPartObj>
+      </w:sdtPr>
+      <w:sdtEndPr/>
+      <w:sdtContent>
+        <w:r>
+          <w:fldChar w:fldCharType="begin"/>
+        </w:r>
+        <w:r>
+          <w:instrText xml:space="preserve"> PAGE   \* MERGEFORMAT </w:instrText>
+        </w:r>
+        <w:r>
+          <w:fldChar w:fldCharType="separate"/>
+        </w:r>
+        <w:r>
+          <w:t>3</w:t>
+        </w:r>
+        <w:r>
+          <w:fldChar w:fldCharType="end"/>
+        </w:r>
+      </w:sdtContent>
+    </w:sdt>
   </w:p>
   <w:p>
     <w:pPr>
-      <w:pStyle w:val="Footer"/>
-    </w:pPr>
-    <w:r>
-      <w:t xml:space="preserve">Public Health Scotland (PHS) is the principal and authoritative source of statistics on health and care services in Scotland. PHS is designated by legislation as a producer of ‘Official Statistics’. Our official statistics publications are produced to a high professional standard and comply with the Code of Practice for Statistics. </w:t>
-    </w:r>
-    <w:hyperlink r:id="rId1" w:history="1">
-      <w:r>
-        <w:rPr>
-          <w:rStyle w:val="Hyperlink"/>
-        </w:rPr>
-        <w:t>Further information about our statistics</w:t>
-      </w:r>
-    </w:hyperlink>
-    <w:r>
-      <w:t>.</w:t>
-    </w:r>
+      <w:pStyle w:val="Pagenumbers"/>
+    </w:pPr>
   </w:p>
 </w:ftr>
 </file>
@@ -96,7 +106,7 @@
       <mc:AlternateContent>
         <mc:Choice Requires="wps">
           <w:drawing>
-            <wp:anchor distT="0" distB="0" distL="114300" distR="114300" simplePos="0" relativeHeight="251661312" behindDoc="0" locked="0" layoutInCell="1" allowOverlap="1" wp14:anchorId="57970192" wp14:editId="5724297C">
+            <wp:anchor distT="0" distB="0" distL="114300" distR="114300" simplePos="0" relativeHeight="251661312" behindDoc="0" locked="0" layoutInCell="1" allowOverlap="1" wp14:anchorId="777941CB" wp14:editId="01DE0F19">
               <wp:simplePos x="0" y="0"/>
               <wp:positionH relativeFrom="page">
                 <wp:align>right</wp:align>
@@ -183,7 +193,7 @@
         </mc:Choice>
         <mc:Fallback>
           <w:pict>
-            <v:rect w14:anchorId="57970192" id="Rectangle 3" o:spid="_x0000_s1026" alt="&quot;&quot;" style="position:absolute;margin-left:-13.55pt;margin-top:-70.15pt;width:37.65pt;height:99.2pt;z-index:251661312;visibility:visible;mso-wrap-style:square;mso-width-percent:0;mso-height-percent:0;mso-wrap-distance-left:9pt;mso-wrap-distance-top:0;mso-wrap-distance-right:9pt;mso-wrap-distance-bottom:0;mso-position-horizontal:right;mso-position-horizontal-relative:page;mso-position-vertical:absolute;mso-position-vertical-relative:text;mso-width-percent:0;mso-height-percent:0;mso-width-relative:margin;mso-height-relative:margin;v-text-anchor:top" o:gfxdata="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" filled="f" stroked="f" strokeweight="1.25pt">
+            <v:rect w14:anchorId="777941CB" id="Rectangle 3" o:spid="_x0000_s1026" alt="&quot;&quot;" style="position:absolute;margin-left:-13.55pt;margin-top:-70.15pt;width:37.65pt;height:99.2pt;z-index:251661312;visibility:visible;mso-wrap-style:square;mso-width-percent:0;mso-height-percent:0;mso-wrap-distance-left:9pt;mso-wrap-distance-top:0;mso-wrap-distance-right:9pt;mso-wrap-distance-bottom:0;mso-position-horizontal:right;mso-position-horizontal-relative:page;mso-position-vertical:absolute;mso-position-vertical-relative:text;mso-width-percent:0;mso-height-percent:0;mso-width-relative:margin;mso-height-relative:margin;v-text-anchor:top" o:gfxdata="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" filled="f" stroked="f" strokeweight="1.25pt">
               <v:textbox style="layout-flow:vertical" inset=",,,4mm">
                 <w:txbxContent>
                   <w:p>
@@ -276,13 +286,13 @@
         <w:noProof/>
       </w:rPr>
       <w:drawing>
-        <wp:anchor distT="0" distB="0" distL="114300" distR="114300" simplePos="0" relativeHeight="251659264" behindDoc="0" locked="0" layoutInCell="1" allowOverlap="1" wp14:anchorId="783AC241" wp14:editId="013B3619">
+        <wp:anchor distT="0" distB="0" distL="114300" distR="114300" simplePos="0" relativeHeight="251659264" behindDoc="0" locked="0" layoutInCell="1" allowOverlap="1" wp14:anchorId="25C50A02" wp14:editId="131DC0C7">
           <wp:simplePos x="0" y="0"/>
           <wp:positionH relativeFrom="page">
-            <wp:posOffset>0</wp:posOffset>
+            <wp:align>right</wp:align>
           </wp:positionH>
           <wp:positionV relativeFrom="paragraph">
-            <wp:posOffset>-431800</wp:posOffset>
+            <wp:posOffset>-536575</wp:posOffset>
           </wp:positionV>
           <wp:extent cx="7552055" cy="1477010"/>
           <wp:effectExtent l="0" t="0" r="0" b="8890"/>
@@ -1480,7 +1490,7 @@
       </w:rPr>
     </w:lvl>
   </w:abstractNum>
-  <w:num w:numId="1" w16cid:durableId="339966487">
+  <w:num w:numId="1" w16cid:durableId="542064270">
     <w:abstractNumId w:val="2"/>
     <w:lvlOverride w:ilvl="0">
       <w:startOverride w:val="1"/>
@@ -1510,13 +1520,13 @@
       <w:startOverride w:val="1"/>
     </w:lvlOverride>
   </w:num>
-  <w:num w:numId="2" w16cid:durableId="343751983">
+  <w:num w:numId="2" w16cid:durableId="742336164">
     <w:abstractNumId w:val="8"/>
     <w:lvlOverride w:ilvl="0">
       <w:startOverride w:val="1"/>
     </w:lvlOverride>
   </w:num>
-  <w:num w:numId="3" w16cid:durableId="1193573919">
+  <w:num w:numId="3" w16cid:durableId="928537145">
     <w:abstractNumId w:val="4"/>
     <w:lvlOverride w:ilvl="0">
       <w:startOverride w:val="1"/>
@@ -1546,127 +1556,127 @@
       <w:startOverride w:val="1"/>
     </w:lvlOverride>
   </w:num>
-  <w:num w:numId="4" w16cid:durableId="1472289005">
+  <w:num w:numId="4" w16cid:durableId="373162209">
     <w:abstractNumId w:val="3"/>
   </w:num>
-  <w:num w:numId="5" w16cid:durableId="607660230">
+  <w:num w:numId="5" w16cid:durableId="777943892">
     <w:abstractNumId w:val="10"/>
   </w:num>
-  <w:num w:numId="6" w16cid:durableId="770778307">
+  <w:num w:numId="6" w16cid:durableId="200673458">
     <w:abstractNumId w:val="2"/>
   </w:num>
-  <w:num w:numId="7" w16cid:durableId="1314288476">
+  <w:num w:numId="7" w16cid:durableId="1325007329">
     <w:abstractNumId w:val="7"/>
   </w:num>
-  <w:num w:numId="8" w16cid:durableId="310868974">
+  <w:num w:numId="8" w16cid:durableId="355079512">
     <w:abstractNumId w:val="1"/>
   </w:num>
-  <w:num w:numId="9" w16cid:durableId="1392459776">
+  <w:num w:numId="9" w16cid:durableId="464473728">
     <w:abstractNumId w:val="5"/>
   </w:num>
-  <w:num w:numId="10" w16cid:durableId="612975763">
+  <w:num w:numId="10" w16cid:durableId="246423014">
     <w:abstractNumId w:val="4"/>
   </w:num>
-  <w:num w:numId="11" w16cid:durableId="2006475647">
+  <w:num w:numId="11" w16cid:durableId="1883135284">
     <w:abstractNumId w:val="8"/>
   </w:num>
-  <w:num w:numId="12" w16cid:durableId="1870533738">
+  <w:num w:numId="12" w16cid:durableId="2079211458">
     <w:abstractNumId w:val="6"/>
   </w:num>
-  <w:num w:numId="13" w16cid:durableId="1062604577">
+  <w:num w:numId="13" w16cid:durableId="1188562007">
     <w:abstractNumId w:val="3"/>
   </w:num>
-  <w:num w:numId="14" w16cid:durableId="1653219302">
+  <w:num w:numId="14" w16cid:durableId="756826260">
     <w:abstractNumId w:val="10"/>
   </w:num>
-  <w:num w:numId="15" w16cid:durableId="1804230148">
+  <w:num w:numId="15" w16cid:durableId="1965503097">
     <w:abstractNumId w:val="2"/>
   </w:num>
-  <w:num w:numId="16" w16cid:durableId="1110855002">
+  <w:num w:numId="16" w16cid:durableId="2047749121">
     <w:abstractNumId w:val="7"/>
   </w:num>
-  <w:num w:numId="17" w16cid:durableId="1586452156">
+  <w:num w:numId="17" w16cid:durableId="71390267">
     <w:abstractNumId w:val="7"/>
   </w:num>
-  <w:num w:numId="18" w16cid:durableId="1288509113">
+  <w:num w:numId="18" w16cid:durableId="311754958">
     <w:abstractNumId w:val="7"/>
   </w:num>
-  <w:num w:numId="19" w16cid:durableId="1872456525">
+  <w:num w:numId="19" w16cid:durableId="294218082">
     <w:abstractNumId w:val="7"/>
   </w:num>
-  <w:num w:numId="20" w16cid:durableId="521015155">
+  <w:num w:numId="20" w16cid:durableId="410584738">
     <w:abstractNumId w:val="1"/>
   </w:num>
-  <w:num w:numId="21" w16cid:durableId="1416703947">
+  <w:num w:numId="21" w16cid:durableId="1873230257">
     <w:abstractNumId w:val="6"/>
   </w:num>
-  <w:num w:numId="22" w16cid:durableId="519320076">
+  <w:num w:numId="22" w16cid:durableId="682786214">
     <w:abstractNumId w:val="6"/>
   </w:num>
-  <w:num w:numId="23" w16cid:durableId="1857964111">
+  <w:num w:numId="23" w16cid:durableId="2118671362">
     <w:abstractNumId w:val="5"/>
   </w:num>
-  <w:num w:numId="24" w16cid:durableId="1949970831">
+  <w:num w:numId="24" w16cid:durableId="173498404">
     <w:abstractNumId w:val="5"/>
   </w:num>
-  <w:num w:numId="25" w16cid:durableId="1900436571">
+  <w:num w:numId="25" w16cid:durableId="33891768">
     <w:abstractNumId w:val="4"/>
   </w:num>
-  <w:num w:numId="26" w16cid:durableId="2118715408">
+  <w:num w:numId="26" w16cid:durableId="886529752">
     <w:abstractNumId w:val="8"/>
   </w:num>
-  <w:num w:numId="27" w16cid:durableId="1078021661">
+  <w:num w:numId="27" w16cid:durableId="792672185">
     <w:abstractNumId w:val="6"/>
   </w:num>
-  <w:num w:numId="28" w16cid:durableId="911693200">
+  <w:num w:numId="28" w16cid:durableId="421876395">
     <w:abstractNumId w:val="3"/>
   </w:num>
-  <w:num w:numId="29" w16cid:durableId="509682589">
+  <w:num w:numId="29" w16cid:durableId="972253530">
     <w:abstractNumId w:val="10"/>
   </w:num>
-  <w:num w:numId="30" w16cid:durableId="1869247462">
+  <w:num w:numId="30" w16cid:durableId="1865556172">
     <w:abstractNumId w:val="2"/>
   </w:num>
-  <w:num w:numId="31" w16cid:durableId="649600179">
+  <w:num w:numId="31" w16cid:durableId="163321554">
     <w:abstractNumId w:val="7"/>
   </w:num>
-  <w:num w:numId="32" w16cid:durableId="1819417309">
+  <w:num w:numId="32" w16cid:durableId="1405683197">
     <w:abstractNumId w:val="7"/>
   </w:num>
-  <w:num w:numId="33" w16cid:durableId="326636622">
+  <w:num w:numId="33" w16cid:durableId="792749855">
     <w:abstractNumId w:val="7"/>
   </w:num>
-  <w:num w:numId="34" w16cid:durableId="2010523930">
+  <w:num w:numId="34" w16cid:durableId="1216503295">
     <w:abstractNumId w:val="7"/>
   </w:num>
-  <w:num w:numId="35" w16cid:durableId="2107769080">
+  <w:num w:numId="35" w16cid:durableId="1462115551">
     <w:abstractNumId w:val="1"/>
   </w:num>
-  <w:num w:numId="36" w16cid:durableId="847018589">
+  <w:num w:numId="36" w16cid:durableId="1823429098">
     <w:abstractNumId w:val="6"/>
   </w:num>
-  <w:num w:numId="37" w16cid:durableId="136730393">
+  <w:num w:numId="37" w16cid:durableId="1989935675">
     <w:abstractNumId w:val="6"/>
   </w:num>
-  <w:num w:numId="38" w16cid:durableId="330330337">
+  <w:num w:numId="38" w16cid:durableId="519466979">
     <w:abstractNumId w:val="5"/>
   </w:num>
-  <w:num w:numId="39" w16cid:durableId="1611088910">
+  <w:num w:numId="39" w16cid:durableId="351228451">
     <w:abstractNumId w:val="5"/>
   </w:num>
-  <w:num w:numId="40" w16cid:durableId="2119061276">
+  <w:num w:numId="40" w16cid:durableId="1843355129">
     <w:abstractNumId w:val="4"/>
   </w:num>
-  <w:num w:numId="41" w16cid:durableId="1829324789">
+  <w:num w:numId="41" w16cid:durableId="539123662">
     <w:abstractNumId w:val="8"/>
   </w:num>
-  <w:num w:numId="42" w16cid:durableId="1477837890">
+  <w:num w:numId="42" w16cid:durableId="963080091">
     <w:abstractNumId w:val="6"/>
   </w:num>
-  <w:num w:numId="43" w16cid:durableId="288904648">
+  <w:num w:numId="43" w16cid:durableId="1026834497">
     <w:abstractNumId w:val="0"/>
   </w:num>
-  <w:num w:numId="44" w16cid:durableId="758450222">
+  <w:num w:numId="44" w16cid:durableId="1477257731">
     <w:abstractNumId w:val="9"/>
   </w:num>
   <w:numIdMacAtCleanup w:val="12"/>
@@ -3920,6 +3930,19 @@
 </file>
 
 <file path=customXml/item2.xml><?xml version="1.0" encoding="utf-8"?>
+<b:Sources xmlns:b="http://schemas.openxmlformats.org/officeDocument/2006/bibliography" xmlns="http://schemas.openxmlformats.org/officeDocument/2006/bibliography" SelectedStyle="\APASixthEditionOfficeOnline.xsl" StyleName="APA" Version="6"/>
+</file>
+
+<file path=customXml/item3.xml><?xml version="1.0" encoding="utf-8"?>
+<?mso-contentType ?>
+<FormTemplates xmlns="http://schemas.microsoft.com/sharepoint/v3/contenttype/forms">
+  <Display>DocumentLibraryForm</Display>
+  <Edit>DocumentLibraryForm</Edit>
+  <New>DocumentLibraryForm</New>
+</FormTemplates>
+</file>
+
+<file path=customXml/item4.xml><?xml version="1.0" encoding="utf-8"?>
 <ct:contentTypeSchema xmlns:ct="http://schemas.microsoft.com/office/2006/metadata/contentType" xmlns:ma="http://schemas.microsoft.com/office/2006/metadata/properties/metaAttributes" ct:_="" ma:_="" ma:contentTypeName="Document" ma:contentTypeID="0x010100AF21720032ACF14BAA8E4913ADFFE272" ma:contentTypeVersion="2" ma:contentTypeDescription="Create a new document." ma:contentTypeScope="" ma:versionID="69e915c46ce7c2a31d95c2f44179c6dc">
   <xsd:schema xmlns:xsd="http://www.w3.org/2001/XMLSchema" xmlns:xs="http://www.w3.org/2001/XMLSchema" xmlns:p="http://schemas.microsoft.com/office/2006/metadata/properties" xmlns:ns2="05c0a2c7-4203-4f26-8b56-cc5ec9b21f75" targetNamespace="http://schemas.microsoft.com/office/2006/metadata/properties" ma:root="true" ma:fieldsID="d969f861de0855ec10cc84d3447ce3af" ns2:_="">
     <xsd:import namespace="05c0a2c7-4203-4f26-8b56-cc5ec9b21f75"/>
@@ -4051,19 +4074,6 @@
 </ct:contentTypeSchema>
 </file>
 
-<file path=customXml/item3.xml><?xml version="1.0" encoding="utf-8"?>
-<?mso-contentType ?>
-<FormTemplates xmlns="http://schemas.microsoft.com/sharepoint/v3/contenttype/forms">
-  <Display>DocumentLibraryForm</Display>
-  <Edit>DocumentLibraryForm</Edit>
-  <New>DocumentLibraryForm</New>
-</FormTemplates>
-</file>
-
-<file path=customXml/item4.xml><?xml version="1.0" encoding="utf-8"?>
-<b:Sources xmlns:b="http://schemas.openxmlformats.org/officeDocument/2006/bibliography" xmlns="http://schemas.openxmlformats.org/officeDocument/2006/bibliography" SelectedStyle="\APASixthEditionOfficeOnline.xsl" StyleName="APA" Version="6"/>
-</file>
-
 <file path=customXml/itemProps1.xml><?xml version="1.0" encoding="utf-8"?>
 <ds:datastoreItem xmlns:ds="http://schemas.openxmlformats.org/officeDocument/2006/customXml" ds:itemID="{6BA2688C-114F-4086-A3A1-6C7FB0D8A225}">
   <ds:schemaRefs>
@@ -4074,6 +4084,22 @@
 </file>
 
 <file path=customXml/itemProps2.xml><?xml version="1.0" encoding="utf-8"?>
+<ds:datastoreItem xmlns:ds="http://schemas.openxmlformats.org/officeDocument/2006/customXml" ds:itemID="{3849E116-B3D2-4241-A515-0A0CC5376A28}">
+  <ds:schemaRefs>
+    <ds:schemaRef ds:uri="http://schemas.openxmlformats.org/officeDocument/2006/bibliography"/>
+  </ds:schemaRefs>
+</ds:datastoreItem>
+</file>
+
+<file path=customXml/itemProps3.xml><?xml version="1.0" encoding="utf-8"?>
+<ds:datastoreItem xmlns:ds="http://schemas.openxmlformats.org/officeDocument/2006/customXml" ds:itemID="{909CB5D3-5BFD-4BBC-9F32-751451F9C34C}">
+  <ds:schemaRefs>
+    <ds:schemaRef ds:uri="http://schemas.microsoft.com/sharepoint/v3/contenttype/forms"/>
+  </ds:schemaRefs>
+</ds:datastoreItem>
+</file>
+
+<file path=customXml/itemProps4.xml><?xml version="1.0" encoding="utf-8"?>
 <ds:datastoreItem xmlns:ds="http://schemas.openxmlformats.org/officeDocument/2006/customXml" ds:itemID="{3831FA42-B484-41FB-9F78-D638D12D6F71}">
   <ds:schemaRefs>
     <ds:schemaRef ds:uri="http://schemas.microsoft.com/office/2006/metadata/contentType"/>
@@ -4089,20 +4115,4 @@
     <ds:schemaRef ds:uri="http://schemas.microsoft.com/internal/obd"/>
   </ds:schemaRefs>
 </ds:datastoreItem>
-</file>
-
-<file path=customXml/itemProps3.xml><?xml version="1.0" encoding="utf-8"?>
-<ds:datastoreItem xmlns:ds="http://schemas.openxmlformats.org/officeDocument/2006/customXml" ds:itemID="{909CB5D3-5BFD-4BBC-9F32-751451F9C34C}">
-  <ds:schemaRefs>
-    <ds:schemaRef ds:uri="http://schemas.microsoft.com/sharepoint/v3/contenttype/forms"/>
-  </ds:schemaRefs>
-</ds:datastoreItem>
-</file>
-
-<file path=customXml/itemProps4.xml><?xml version="1.0" encoding="utf-8"?>
-<ds:datastoreItem xmlns:ds="http://schemas.openxmlformats.org/officeDocument/2006/customXml" ds:itemID="{3849E116-B3D2-4241-A515-0A0CC5376A28}">
-  <ds:schemaRefs>
-    <ds:schemaRef ds:uri="http://schemas.openxmlformats.org/officeDocument/2006/bibliography"/>
-  </ds:schemaRefs>
-</ds:datastoreItem>
 </file>
</xml_diff>